<commit_message>
ok now the booklet is done
</commit_message>
<xml_diff>
--- a/final-booklet.docx
+++ b/final-booklet.docx
@@ -19,6 +19,66 @@
           <w:bCs/>
           <w:color w:val="000000" w:themeColor="text1"/>
         </w:rPr>
+        <w:t>Changing Romance Text</w:t>
+      </w:r>
+    </w:p>
+    <w:p>
+      <w:pPr>
+        <w:jc w:val="center"/>
+        <w:rPr>
+          <w:rFonts w:ascii="Segoe UI" w:eastAsia="Times New Roman" w:hAnsi="Segoe UI" w:cs="Segoe UI"/>
+          <w:b/>
+          <w:bCs/>
+          <w:color w:val="000000" w:themeColor="text1"/>
+        </w:rPr>
+      </w:pPr>
+      <w:r>
+        <w:rPr>
+          <w:rFonts w:ascii="Segoe UI" w:eastAsia="Times New Roman" w:hAnsi="Segoe UI" w:cs="Segoe UI"/>
+          <w:b/>
+          <w:bCs/>
+          <w:color w:val="000000" w:themeColor="text1"/>
+        </w:rPr>
+        <w:t>Tiffany Chen</w:t>
+      </w:r>
+    </w:p>
+    <w:p>
+      <w:pPr>
+        <w:rPr>
+          <w:rFonts w:ascii="Segoe UI" w:eastAsia="Times New Roman" w:hAnsi="Segoe UI" w:cs="Segoe UI"/>
+          <w:b/>
+          <w:bCs/>
+          <w:color w:val="000000" w:themeColor="text1"/>
+        </w:rPr>
+      </w:pPr>
+      <w:r>
+        <w:rPr>
+          <w:rFonts w:ascii="Segoe UI" w:eastAsia="Times New Roman" w:hAnsi="Segoe UI" w:cs="Segoe UI"/>
+          <w:b/>
+          <w:bCs/>
+          <w:color w:val="000000" w:themeColor="text1"/>
+        </w:rPr>
+        <w:br w:type="page"/>
+      </w:r>
+    </w:p>
+    <w:p>
+      <w:pPr>
+        <w:jc w:val="center"/>
+        <w:rPr>
+          <w:rFonts w:ascii="Segoe UI" w:eastAsia="Times New Roman" w:hAnsi="Segoe UI" w:cs="Segoe UI"/>
+          <w:b/>
+          <w:bCs/>
+          <w:color w:val="000000" w:themeColor="text1"/>
+        </w:rPr>
+      </w:pPr>
+      <w:r>
+        <w:rPr>
+          <w:rFonts w:ascii="Segoe UI" w:eastAsia="Times New Roman" w:hAnsi="Segoe UI" w:cs="Segoe UI"/>
+          <w:b/>
+          <w:bCs/>
+          <w:color w:val="000000" w:themeColor="text1"/>
+        </w:rPr>
+        <w:lastRenderedPageBreak/>
         <w:t>Author’s Note</w:t>
       </w:r>
     </w:p>
@@ -101,7 +161,23 @@
           <w:color w:val="000000" w:themeColor="text1"/>
         </w:rPr>
         <w:lastRenderedPageBreak/>
-        <w:t>Sphinx by Anne Garreta, the love between the main characters should not change. And while the emotions of it do not, the realities of the love do shift since many of these books were written before the 20th century. There's an additional clandestine part to their love, being two people of the same gender.</w:t>
+        <w:t xml:space="preserve">Sphinx by Anne </w:t>
+      </w:r>
+      <w:proofErr w:type="spellStart"/>
+      <w:r>
+        <w:rPr>
+          <w:rFonts w:ascii="Segoe UI" w:eastAsia="Times New Roman" w:hAnsi="Segoe UI" w:cs="Segoe UI"/>
+          <w:color w:val="000000" w:themeColor="text1"/>
+        </w:rPr>
+        <w:t>Garreta</w:t>
+      </w:r>
+      <w:proofErr w:type="spellEnd"/>
+      <w:r>
+        <w:rPr>
+          <w:rFonts w:ascii="Segoe UI" w:eastAsia="Times New Roman" w:hAnsi="Segoe UI" w:cs="Segoe UI"/>
+          <w:color w:val="000000" w:themeColor="text1"/>
+        </w:rPr>
+        <w:t>, the love between the main characters should not change. And while the emotions of it do not, the realities of the love do shift since many of these books were written before the 20th century. There's an additional clandestine part to their love, being two people of the same gender.</w:t>
       </w:r>
     </w:p>
     <w:p>
@@ -250,7 +326,23 @@
           <w:rFonts w:ascii="Segoe UI" w:eastAsia="Times New Roman" w:hAnsi="Segoe UI" w:cs="Segoe UI"/>
           <w:color w:val="000000" w:themeColor="text1"/>
         </w:rPr>
-        <w:t xml:space="preserve"> (all female)</w:t>
+        <w:t xml:space="preserve"> (</w:t>
+      </w:r>
+      <w:proofErr w:type="gramStart"/>
+      <w:r>
+        <w:rPr>
+          <w:rFonts w:ascii="Segoe UI" w:eastAsia="Times New Roman" w:hAnsi="Segoe UI" w:cs="Segoe UI"/>
+          <w:color w:val="000000" w:themeColor="text1"/>
+        </w:rPr>
+        <w:t>all</w:t>
+      </w:r>
+      <w:proofErr w:type="gramEnd"/>
+      <w:r>
+        <w:rPr>
+          <w:rFonts w:ascii="Segoe UI" w:eastAsia="Times New Roman" w:hAnsi="Segoe UI" w:cs="Segoe UI"/>
+          <w:color w:val="000000" w:themeColor="text1"/>
+        </w:rPr>
+        <w:t xml:space="preserve"> female)</w:t>
       </w:r>
     </w:p>
     <w:p>
@@ -280,7 +372,23 @@
           <w:rFonts w:ascii="Segoe UI" w:eastAsia="Times New Roman" w:hAnsi="Segoe UI" w:cs="Segoe UI"/>
           <w:color w:val="000000" w:themeColor="text1"/>
         </w:rPr>
-        <w:t xml:space="preserve"> (all male)</w:t>
+        <w:t xml:space="preserve"> (</w:t>
+      </w:r>
+      <w:proofErr w:type="gramStart"/>
+      <w:r>
+        <w:rPr>
+          <w:rFonts w:ascii="Segoe UI" w:eastAsia="Times New Roman" w:hAnsi="Segoe UI" w:cs="Segoe UI"/>
+          <w:color w:val="000000" w:themeColor="text1"/>
+        </w:rPr>
+        <w:t>all</w:t>
+      </w:r>
+      <w:proofErr w:type="gramEnd"/>
+      <w:r>
+        <w:rPr>
+          <w:rFonts w:ascii="Segoe UI" w:eastAsia="Times New Roman" w:hAnsi="Segoe UI" w:cs="Segoe UI"/>
+          <w:color w:val="000000" w:themeColor="text1"/>
+        </w:rPr>
+        <w:t xml:space="preserve"> male)</w:t>
       </w:r>
     </w:p>
     <w:p>
@@ -311,7 +419,23 @@
           <w:rFonts w:ascii="Segoe UI" w:eastAsia="Times New Roman" w:hAnsi="Segoe UI" w:cs="Segoe UI"/>
           <w:color w:val="000000" w:themeColor="text1"/>
         </w:rPr>
-        <w:t xml:space="preserve"> (all flipped)</w:t>
+        <w:t xml:space="preserve"> (</w:t>
+      </w:r>
+      <w:proofErr w:type="gramStart"/>
+      <w:r>
+        <w:rPr>
+          <w:rFonts w:ascii="Segoe UI" w:eastAsia="Times New Roman" w:hAnsi="Segoe UI" w:cs="Segoe UI"/>
+          <w:color w:val="000000" w:themeColor="text1"/>
+        </w:rPr>
+        <w:t>all</w:t>
+      </w:r>
+      <w:proofErr w:type="gramEnd"/>
+      <w:r>
+        <w:rPr>
+          <w:rFonts w:ascii="Segoe UI" w:eastAsia="Times New Roman" w:hAnsi="Segoe UI" w:cs="Segoe UI"/>
+          <w:color w:val="000000" w:themeColor="text1"/>
+        </w:rPr>
+        <w:t xml:space="preserve"> flipped)</w:t>
       </w:r>
     </w:p>
     <w:p>
@@ -341,7 +465,23 @@
           <w:rFonts w:ascii="Segoe UI" w:eastAsia="Times New Roman" w:hAnsi="Segoe UI" w:cs="Segoe UI"/>
           <w:color w:val="000000" w:themeColor="text1"/>
         </w:rPr>
-        <w:t xml:space="preserve"> (all nonbinary)</w:t>
+        <w:t xml:space="preserve"> (</w:t>
+      </w:r>
+      <w:proofErr w:type="gramStart"/>
+      <w:r>
+        <w:rPr>
+          <w:rFonts w:ascii="Segoe UI" w:eastAsia="Times New Roman" w:hAnsi="Segoe UI" w:cs="Segoe UI"/>
+          <w:color w:val="000000" w:themeColor="text1"/>
+        </w:rPr>
+        <w:t>all</w:t>
+      </w:r>
+      <w:proofErr w:type="gramEnd"/>
+      <w:r>
+        <w:rPr>
+          <w:rFonts w:ascii="Segoe UI" w:eastAsia="Times New Roman" w:hAnsi="Segoe UI" w:cs="Segoe UI"/>
+          <w:color w:val="000000" w:themeColor="text1"/>
+        </w:rPr>
+        <w:t xml:space="preserve"> nonbinary)</w:t>
       </w:r>
     </w:p>
     <w:p>
@@ -414,7 +554,23 @@
           <w:rFonts w:ascii="Segoe UI" w:hAnsi="Segoe UI" w:cs="Segoe UI"/>
           <w:color w:val="000000" w:themeColor="text1"/>
         </w:rPr>
-        <w:t>What gentleman is that, which doth enrich the hand</w:t>
+        <w:t xml:space="preserve">What gentleman is </w:t>
+      </w:r>
+      <w:proofErr w:type="gramStart"/>
+      <w:r>
+        <w:rPr>
+          <w:rFonts w:ascii="Segoe UI" w:hAnsi="Segoe UI" w:cs="Segoe UI"/>
+          <w:color w:val="000000" w:themeColor="text1"/>
+        </w:rPr>
+        <w:t>that,</w:t>
+      </w:r>
+      <w:proofErr w:type="gramEnd"/>
+      <w:r>
+        <w:rPr>
+          <w:rFonts w:ascii="Segoe UI" w:hAnsi="Segoe UI" w:cs="Segoe UI"/>
+          <w:color w:val="000000" w:themeColor="text1"/>
+        </w:rPr>
+        <w:t xml:space="preserve"> which doth enrich the hand</w:t>
       </w:r>
     </w:p>
     <w:p>
@@ -549,8 +705,17 @@
           <w:rFonts w:ascii="Segoe UI" w:hAnsi="Segoe UI" w:cs="Segoe UI"/>
           <w:color w:val="000000" w:themeColor="text1"/>
         </w:rPr>
-        <w:t>As a rich jewel in an Ethiop's ear;</w:t>
-      </w:r>
+        <w:t xml:space="preserve">As a rich jewel in an Ethiop's </w:t>
+      </w:r>
+      <w:proofErr w:type="gramStart"/>
+      <w:r>
+        <w:rPr>
+          <w:rFonts w:ascii="Segoe UI" w:hAnsi="Segoe UI" w:cs="Segoe UI"/>
+          <w:color w:val="000000" w:themeColor="text1"/>
+        </w:rPr>
+        <w:t>ear;</w:t>
+      </w:r>
+      <w:proofErr w:type="gramEnd"/>
     </w:p>
     <w:p>
       <w:pPr>
@@ -730,7 +895,23 @@
           <w:rFonts w:ascii="Segoe UI" w:hAnsi="Segoe UI" w:cs="Segoe UI"/>
           <w:color w:val="000000" w:themeColor="text1"/>
         </w:rPr>
-        <w:t>Come hither, cover'd with an antic face,</w:t>
+        <w:t xml:space="preserve">Come hither, </w:t>
+      </w:r>
+      <w:proofErr w:type="spellStart"/>
+      <w:r>
+        <w:rPr>
+          <w:rFonts w:ascii="Segoe UI" w:hAnsi="Segoe UI" w:cs="Segoe UI"/>
+          <w:color w:val="000000" w:themeColor="text1"/>
+        </w:rPr>
+        <w:t>cover'd</w:t>
+      </w:r>
+      <w:proofErr w:type="spellEnd"/>
+      <w:r>
+        <w:rPr>
+          <w:rFonts w:ascii="Segoe UI" w:hAnsi="Segoe UI" w:cs="Segoe UI"/>
+          <w:color w:val="000000" w:themeColor="text1"/>
+        </w:rPr>
+        <w:t xml:space="preserve"> with an antic face,</w:t>
       </w:r>
     </w:p>
     <w:p>
@@ -760,7 +941,23 @@
           <w:rFonts w:ascii="Segoe UI" w:hAnsi="Segoe UI" w:cs="Segoe UI"/>
           <w:color w:val="000000" w:themeColor="text1"/>
         </w:rPr>
-        <w:t>Now by the stock and honour of my kin,</w:t>
+        <w:t xml:space="preserve">Now by the stock and </w:t>
+      </w:r>
+      <w:proofErr w:type="spellStart"/>
+      <w:r>
+        <w:rPr>
+          <w:rFonts w:ascii="Segoe UI" w:hAnsi="Segoe UI" w:cs="Segoe UI"/>
+          <w:color w:val="000000" w:themeColor="text1"/>
+        </w:rPr>
+        <w:t>honour</w:t>
+      </w:r>
+      <w:proofErr w:type="spellEnd"/>
+      <w:r>
+        <w:rPr>
+          <w:rFonts w:ascii="Segoe UI" w:hAnsi="Segoe UI" w:cs="Segoe UI"/>
+          <w:color w:val="000000" w:themeColor="text1"/>
+        </w:rPr>
+        <w:t xml:space="preserve"> of my kin,</w:t>
       </w:r>
     </w:p>
     <w:p>
@@ -836,8 +1033,17 @@
           <w:color w:val="000000" w:themeColor="text1"/>
         </w:rPr>
         <w:lastRenderedPageBreak/>
-        <w:t>Wherefore storm you so?</w:t>
-      </w:r>
+        <w:t xml:space="preserve">Wherefore storm you </w:t>
+      </w:r>
+      <w:proofErr w:type="gramStart"/>
+      <w:r>
+        <w:rPr>
+          <w:rFonts w:ascii="Segoe UI" w:hAnsi="Segoe UI" w:cs="Segoe UI"/>
+          <w:color w:val="000000" w:themeColor="text1"/>
+        </w:rPr>
+        <w:t>so?</w:t>
+      </w:r>
+      <w:proofErr w:type="gramEnd"/>
     </w:p>
     <w:p>
       <w:pPr>
@@ -881,8 +1087,17 @@
           <w:rFonts w:ascii="Segoe UI" w:hAnsi="Segoe UI" w:cs="Segoe UI"/>
           <w:color w:val="000000" w:themeColor="text1"/>
         </w:rPr>
-        <w:t>Uncle, this is a Montague, our foe;</w:t>
-      </w:r>
+        <w:t xml:space="preserve">Uncle, this is a Montague, our </w:t>
+      </w:r>
+      <w:proofErr w:type="gramStart"/>
+      <w:r>
+        <w:rPr>
+          <w:rFonts w:ascii="Segoe UI" w:hAnsi="Segoe UI" w:cs="Segoe UI"/>
+          <w:color w:val="000000" w:themeColor="text1"/>
+        </w:rPr>
+        <w:t>foe;</w:t>
+      </w:r>
+      <w:proofErr w:type="gramEnd"/>
     </w:p>
     <w:p>
       <w:pPr>
@@ -1061,7 +1276,23 @@
           <w:rFonts w:ascii="Segoe UI" w:hAnsi="Segoe UI" w:cs="Segoe UI"/>
           <w:color w:val="000000" w:themeColor="text1"/>
         </w:rPr>
-        <w:t>A bears him like a portly gentleman;</w:t>
+        <w:t xml:space="preserve">A </w:t>
+      </w:r>
+      <w:proofErr w:type="gramStart"/>
+      <w:r>
+        <w:rPr>
+          <w:rFonts w:ascii="Segoe UI" w:hAnsi="Segoe UI" w:cs="Segoe UI"/>
+          <w:color w:val="000000" w:themeColor="text1"/>
+        </w:rPr>
+        <w:t>bears</w:t>
+      </w:r>
+      <w:proofErr w:type="gramEnd"/>
+      <w:r>
+        <w:rPr>
+          <w:rFonts w:ascii="Segoe UI" w:hAnsi="Segoe UI" w:cs="Segoe UI"/>
+          <w:color w:val="000000" w:themeColor="text1"/>
+        </w:rPr>
+        <w:t xml:space="preserve"> him like a portly gentleman;</w:t>
       </w:r>
     </w:p>
     <w:p>
@@ -1092,7 +1323,23 @@
           <w:rFonts w:ascii="Segoe UI" w:hAnsi="Segoe UI" w:cs="Segoe UI"/>
           <w:color w:val="000000" w:themeColor="text1"/>
         </w:rPr>
-        <w:t>To be a virtuous and well-govern'd youth.</w:t>
+        <w:t>To be a virtuous and well-</w:t>
+      </w:r>
+      <w:proofErr w:type="spellStart"/>
+      <w:r>
+        <w:rPr>
+          <w:rFonts w:ascii="Segoe UI" w:hAnsi="Segoe UI" w:cs="Segoe UI"/>
+          <w:color w:val="000000" w:themeColor="text1"/>
+        </w:rPr>
+        <w:t>govern'd</w:t>
+      </w:r>
+      <w:proofErr w:type="spellEnd"/>
+      <w:r>
+        <w:rPr>
+          <w:rFonts w:ascii="Segoe UI" w:hAnsi="Segoe UI" w:cs="Segoe UI"/>
+          <w:color w:val="000000" w:themeColor="text1"/>
+        </w:rPr>
+        <w:t xml:space="preserve"> youth.</w:t>
       </w:r>
     </w:p>
     <w:p>
@@ -1132,12 +1379,21 @@
           <w:color w:val="000000" w:themeColor="text1"/>
         </w:rPr>
       </w:pPr>
-      <w:r>
-        <w:rPr>
-          <w:rFonts w:ascii="Segoe UI" w:hAnsi="Segoe UI" w:cs="Segoe UI"/>
-          <w:color w:val="000000" w:themeColor="text1"/>
-        </w:rPr>
-        <w:t>Therefore be patient, take no note of him,</w:t>
+      <w:proofErr w:type="gramStart"/>
+      <w:r>
+        <w:rPr>
+          <w:rFonts w:ascii="Segoe UI" w:hAnsi="Segoe UI" w:cs="Segoe UI"/>
+          <w:color w:val="000000" w:themeColor="text1"/>
+        </w:rPr>
+        <w:t>Therefore</w:t>
+      </w:r>
+      <w:proofErr w:type="gramEnd"/>
+      <w:r>
+        <w:rPr>
+          <w:rFonts w:ascii="Segoe UI" w:hAnsi="Segoe UI" w:cs="Segoe UI"/>
+          <w:color w:val="000000" w:themeColor="text1"/>
+        </w:rPr>
+        <w:t xml:space="preserve"> be patient, take no note of him,</w:t>
       </w:r>
     </w:p>
     <w:p>
@@ -1287,23 +1543,48 @@
           <w:rFonts w:ascii="Segoe UI" w:hAnsi="Segoe UI" w:cs="Segoe UI"/>
           <w:color w:val="000000" w:themeColor="text1"/>
         </w:rPr>
-        <w:t>He shall be endur'd.</w:t>
-      </w:r>
-    </w:p>
-    <w:p>
-      <w:pPr>
-        <w:rPr>
-          <w:rFonts w:ascii="Segoe UI" w:hAnsi="Segoe UI" w:cs="Segoe UI"/>
-          <w:color w:val="000000" w:themeColor="text1"/>
-        </w:rPr>
-      </w:pPr>
-      <w:r>
-        <w:rPr>
-          <w:rFonts w:ascii="Segoe UI" w:hAnsi="Segoe UI" w:cs="Segoe UI"/>
-          <w:color w:val="000000" w:themeColor="text1"/>
-        </w:rPr>
-        <w:t>What, goodman boy! I say he shall, go to;</w:t>
-      </w:r>
+        <w:t xml:space="preserve">He shall be </w:t>
+      </w:r>
+      <w:proofErr w:type="spellStart"/>
+      <w:r>
+        <w:rPr>
+          <w:rFonts w:ascii="Segoe UI" w:hAnsi="Segoe UI" w:cs="Segoe UI"/>
+          <w:color w:val="000000" w:themeColor="text1"/>
+        </w:rPr>
+        <w:t>endur'd</w:t>
+      </w:r>
+      <w:proofErr w:type="spellEnd"/>
+      <w:r>
+        <w:rPr>
+          <w:rFonts w:ascii="Segoe UI" w:hAnsi="Segoe UI" w:cs="Segoe UI"/>
+          <w:color w:val="000000" w:themeColor="text1"/>
+        </w:rPr>
+        <w:t>.</w:t>
+      </w:r>
+    </w:p>
+    <w:p>
+      <w:pPr>
+        <w:rPr>
+          <w:rFonts w:ascii="Segoe UI" w:hAnsi="Segoe UI" w:cs="Segoe UI"/>
+          <w:color w:val="000000" w:themeColor="text1"/>
+        </w:rPr>
+      </w:pPr>
+      <w:r>
+        <w:rPr>
+          <w:rFonts w:ascii="Segoe UI" w:hAnsi="Segoe UI" w:cs="Segoe UI"/>
+          <w:color w:val="000000" w:themeColor="text1"/>
+        </w:rPr>
+        <w:t xml:space="preserve">What, goodman boy! I say he shall, go </w:t>
+      </w:r>
+      <w:proofErr w:type="gramStart"/>
+      <w:r>
+        <w:rPr>
+          <w:rFonts w:ascii="Segoe UI" w:hAnsi="Segoe UI" w:cs="Segoe UI"/>
+          <w:color w:val="000000" w:themeColor="text1"/>
+        </w:rPr>
+        <w:t>to;</w:t>
+      </w:r>
+      <w:proofErr w:type="gramEnd"/>
     </w:p>
     <w:p>
       <w:pPr>
@@ -1363,7 +1644,23 @@
           <w:rFonts w:ascii="Segoe UI" w:hAnsi="Segoe UI" w:cs="Segoe UI"/>
           <w:color w:val="000000" w:themeColor="text1"/>
         </w:rPr>
-        <w:t>You will set cock-a-hoop, you'll be the man!</w:t>
+        <w:t xml:space="preserve">You will set </w:t>
+      </w:r>
+      <w:proofErr w:type="gramStart"/>
+      <w:r>
+        <w:rPr>
+          <w:rFonts w:ascii="Segoe UI" w:hAnsi="Segoe UI" w:cs="Segoe UI"/>
+          <w:color w:val="000000" w:themeColor="text1"/>
+        </w:rPr>
+        <w:t>cock-a-hoop,</w:t>
+      </w:r>
+      <w:proofErr w:type="gramEnd"/>
+      <w:r>
+        <w:rPr>
+          <w:rFonts w:ascii="Segoe UI" w:hAnsi="Segoe UI" w:cs="Segoe UI"/>
+          <w:color w:val="000000" w:themeColor="text1"/>
+        </w:rPr>
+        <w:t xml:space="preserve"> you'll be the man!</w:t>
       </w:r>
     </w:p>
     <w:p>
@@ -1468,7 +1765,23 @@
           <w:rFonts w:ascii="Segoe UI" w:hAnsi="Segoe UI" w:cs="Segoe UI"/>
           <w:color w:val="000000" w:themeColor="text1"/>
         </w:rPr>
-        <w:t>You are a saucy boy. Is't so, indeed?</w:t>
+        <w:t xml:space="preserve">You are a saucy boy. </w:t>
+      </w:r>
+      <w:proofErr w:type="spellStart"/>
+      <w:r>
+        <w:rPr>
+          <w:rFonts w:ascii="Segoe UI" w:hAnsi="Segoe UI" w:cs="Segoe UI"/>
+          <w:color w:val="000000" w:themeColor="text1"/>
+        </w:rPr>
+        <w:t>Is't</w:t>
+      </w:r>
+      <w:proofErr w:type="spellEnd"/>
+      <w:r>
+        <w:rPr>
+          <w:rFonts w:ascii="Segoe UI" w:hAnsi="Segoe UI" w:cs="Segoe UI"/>
+          <w:color w:val="000000" w:themeColor="text1"/>
+        </w:rPr>
+        <w:t xml:space="preserve"> so, indeed?</w:t>
       </w:r>
     </w:p>
     <w:p>
@@ -1528,7 +1841,23 @@
           <w:rFonts w:ascii="Segoe UI" w:hAnsi="Segoe UI" w:cs="Segoe UI"/>
           <w:color w:val="000000" w:themeColor="text1"/>
         </w:rPr>
-        <w:t>Be quiet, or More light, more light! For shame!</w:t>
+        <w:t xml:space="preserve">Be quiet, or </w:t>
+      </w:r>
+      <w:proofErr w:type="gramStart"/>
+      <w:r>
+        <w:rPr>
+          <w:rFonts w:ascii="Segoe UI" w:hAnsi="Segoe UI" w:cs="Segoe UI"/>
+          <w:color w:val="000000" w:themeColor="text1"/>
+        </w:rPr>
+        <w:t>More</w:t>
+      </w:r>
+      <w:proofErr w:type="gramEnd"/>
+      <w:r>
+        <w:rPr>
+          <w:rFonts w:ascii="Segoe UI" w:hAnsi="Segoe UI" w:cs="Segoe UI"/>
+          <w:color w:val="000000" w:themeColor="text1"/>
+        </w:rPr>
+        <w:t xml:space="preserve"> light, more light! For shame!</w:t>
       </w:r>
     </w:p>
     <w:p>
@@ -1589,7 +1918,23 @@
           <w:rFonts w:ascii="Segoe UI" w:hAnsi="Segoe UI" w:cs="Segoe UI"/>
           <w:color w:val="000000" w:themeColor="text1"/>
         </w:rPr>
-        <w:t>Patience perforce with wilful choler meeting</w:t>
+        <w:t xml:space="preserve">Patience perforce with </w:t>
+      </w:r>
+      <w:proofErr w:type="spellStart"/>
+      <w:r>
+        <w:rPr>
+          <w:rFonts w:ascii="Segoe UI" w:hAnsi="Segoe UI" w:cs="Segoe UI"/>
+          <w:color w:val="000000" w:themeColor="text1"/>
+        </w:rPr>
+        <w:t>wilful</w:t>
+      </w:r>
+      <w:proofErr w:type="spellEnd"/>
+      <w:r>
+        <w:rPr>
+          <w:rFonts w:ascii="Segoe UI" w:hAnsi="Segoe UI" w:cs="Segoe UI"/>
+          <w:color w:val="000000" w:themeColor="text1"/>
+        </w:rPr>
+        <w:t xml:space="preserve"> choler meeting</w:t>
       </w:r>
     </w:p>
     <w:p>
@@ -1619,7 +1964,23 @@
           <w:rFonts w:ascii="Segoe UI" w:hAnsi="Segoe UI" w:cs="Segoe UI"/>
           <w:color w:val="000000" w:themeColor="text1"/>
         </w:rPr>
-        <w:t>I will withdraw: but this intrusion shall,</w:t>
+        <w:t xml:space="preserve">I will </w:t>
+      </w:r>
+      <w:proofErr w:type="gramStart"/>
+      <w:r>
+        <w:rPr>
+          <w:rFonts w:ascii="Segoe UI" w:hAnsi="Segoe UI" w:cs="Segoe UI"/>
+          <w:color w:val="000000" w:themeColor="text1"/>
+        </w:rPr>
+        <w:t>withdraw:</w:t>
+      </w:r>
+      <w:proofErr w:type="gramEnd"/>
+      <w:r>
+        <w:rPr>
+          <w:rFonts w:ascii="Segoe UI" w:hAnsi="Segoe UI" w:cs="Segoe UI"/>
+          <w:color w:val="000000" w:themeColor="text1"/>
+        </w:rPr>
+        <w:t xml:space="preserve"> but this intrusion shall,</w:t>
       </w:r>
     </w:p>
     <w:p>
@@ -1847,8 +2208,17 @@
           <w:rFonts w:ascii="Segoe UI" w:hAnsi="Segoe UI" w:cs="Segoe UI"/>
           <w:color w:val="000000" w:themeColor="text1"/>
         </w:rPr>
-        <w:t>Which mannerly devotion shows in this;</w:t>
-      </w:r>
+        <w:t xml:space="preserve">Which mannerly devotion shows in </w:t>
+      </w:r>
+      <w:proofErr w:type="gramStart"/>
+      <w:r>
+        <w:rPr>
+          <w:rFonts w:ascii="Segoe UI" w:hAnsi="Segoe UI" w:cs="Segoe UI"/>
+          <w:color w:val="000000" w:themeColor="text1"/>
+        </w:rPr>
+        <w:t>this;</w:t>
+      </w:r>
+      <w:proofErr w:type="gramEnd"/>
     </w:p>
     <w:p>
       <w:pPr>
@@ -1922,7 +2292,23 @@
           <w:rFonts w:ascii="Segoe UI" w:hAnsi="Segoe UI" w:cs="Segoe UI"/>
           <w:color w:val="000000" w:themeColor="text1"/>
         </w:rPr>
-        <w:t>Have not saints lips, and holy palmers too?</w:t>
+        <w:t xml:space="preserve">Have not </w:t>
+      </w:r>
+      <w:proofErr w:type="gramStart"/>
+      <w:r>
+        <w:rPr>
+          <w:rFonts w:ascii="Segoe UI" w:hAnsi="Segoe UI" w:cs="Segoe UI"/>
+          <w:color w:val="000000" w:themeColor="text1"/>
+        </w:rPr>
+        <w:t>saints</w:t>
+      </w:r>
+      <w:proofErr w:type="gramEnd"/>
+      <w:r>
+        <w:rPr>
+          <w:rFonts w:ascii="Segoe UI" w:hAnsi="Segoe UI" w:cs="Segoe UI"/>
+          <w:color w:val="000000" w:themeColor="text1"/>
+        </w:rPr>
+        <w:t xml:space="preserve"> lips, and holy palmers too?</w:t>
       </w:r>
     </w:p>
     <w:p>
@@ -2128,12 +2514,37 @@
           <w:color w:val="000000" w:themeColor="text1"/>
         </w:rPr>
       </w:pPr>
-      <w:r>
-        <w:rPr>
-          <w:rFonts w:ascii="Segoe UI" w:hAnsi="Segoe UI" w:cs="Segoe UI"/>
-          <w:color w:val="000000" w:themeColor="text1"/>
-        </w:rPr>
-        <w:t>Thus from my lips, by thine my sin is purg'd.</w:t>
+      <w:proofErr w:type="gramStart"/>
+      <w:r>
+        <w:rPr>
+          <w:rFonts w:ascii="Segoe UI" w:hAnsi="Segoe UI" w:cs="Segoe UI"/>
+          <w:color w:val="000000" w:themeColor="text1"/>
+        </w:rPr>
+        <w:t>Thus</w:t>
+      </w:r>
+      <w:proofErr w:type="gramEnd"/>
+      <w:r>
+        <w:rPr>
+          <w:rFonts w:ascii="Segoe UI" w:hAnsi="Segoe UI" w:cs="Segoe UI"/>
+          <w:color w:val="000000" w:themeColor="text1"/>
+        </w:rPr>
+        <w:t xml:space="preserve"> from my lips, by thine my sin is </w:t>
+      </w:r>
+      <w:proofErr w:type="spellStart"/>
+      <w:r>
+        <w:rPr>
+          <w:rFonts w:ascii="Segoe UI" w:hAnsi="Segoe UI" w:cs="Segoe UI"/>
+          <w:color w:val="000000" w:themeColor="text1"/>
+        </w:rPr>
+        <w:t>purg'd</w:t>
+      </w:r>
+      <w:proofErr w:type="spellEnd"/>
+      <w:r>
+        <w:rPr>
+          <w:rFonts w:ascii="Segoe UI" w:hAnsi="Segoe UI" w:cs="Segoe UI"/>
+          <w:color w:val="000000" w:themeColor="text1"/>
+        </w:rPr>
+        <w:t>.</w:t>
       </w:r>
     </w:p>
     <w:p>
@@ -2255,7 +2666,23 @@
           <w:rFonts w:ascii="Segoe UI" w:hAnsi="Segoe UI" w:cs="Segoe UI"/>
           <w:color w:val="000000" w:themeColor="text1"/>
         </w:rPr>
-        <w:t>Sin from my lips? O trespass sweetly urg'd!</w:t>
+        <w:t xml:space="preserve">Sin from my lips? O trespass sweetly </w:t>
+      </w:r>
+      <w:proofErr w:type="spellStart"/>
+      <w:r>
+        <w:rPr>
+          <w:rFonts w:ascii="Segoe UI" w:hAnsi="Segoe UI" w:cs="Segoe UI"/>
+          <w:color w:val="000000" w:themeColor="text1"/>
+        </w:rPr>
+        <w:t>urg'd</w:t>
+      </w:r>
+      <w:proofErr w:type="spellEnd"/>
+      <w:r>
+        <w:rPr>
+          <w:rFonts w:ascii="Segoe UI" w:hAnsi="Segoe UI" w:cs="Segoe UI"/>
+          <w:color w:val="000000" w:themeColor="text1"/>
+        </w:rPr>
+        <w:t>!</w:t>
       </w:r>
     </w:p>
     <w:p>
@@ -2478,23 +2905,48 @@
           <w:rFonts w:ascii="Segoe UI" w:hAnsi="Segoe UI" w:cs="Segoe UI"/>
           <w:color w:val="000000" w:themeColor="text1"/>
         </w:rPr>
-        <w:t>That thou his maid art far more fair than he.</w:t>
-      </w:r>
-    </w:p>
-    <w:p>
-      <w:pPr>
-        <w:rPr>
-          <w:rFonts w:ascii="Segoe UI" w:hAnsi="Segoe UI" w:cs="Segoe UI"/>
-          <w:color w:val="000000" w:themeColor="text1"/>
-        </w:rPr>
-      </w:pPr>
-      <w:r>
-        <w:rPr>
-          <w:rFonts w:ascii="Segoe UI" w:hAnsi="Segoe UI" w:cs="Segoe UI"/>
-          <w:color w:val="000000" w:themeColor="text1"/>
-        </w:rPr>
-        <w:t>Be not his maid since he is envious;</w:t>
-      </w:r>
+        <w:t xml:space="preserve">That thou his maid art far </w:t>
+      </w:r>
+      <w:proofErr w:type="gramStart"/>
+      <w:r>
+        <w:rPr>
+          <w:rFonts w:ascii="Segoe UI" w:hAnsi="Segoe UI" w:cs="Segoe UI"/>
+          <w:color w:val="000000" w:themeColor="text1"/>
+        </w:rPr>
+        <w:t>more fair</w:t>
+      </w:r>
+      <w:proofErr w:type="gramEnd"/>
+      <w:r>
+        <w:rPr>
+          <w:rFonts w:ascii="Segoe UI" w:hAnsi="Segoe UI" w:cs="Segoe UI"/>
+          <w:color w:val="000000" w:themeColor="text1"/>
+        </w:rPr>
+        <w:t xml:space="preserve"> than he.</w:t>
+      </w:r>
+    </w:p>
+    <w:p>
+      <w:pPr>
+        <w:rPr>
+          <w:rFonts w:ascii="Segoe UI" w:hAnsi="Segoe UI" w:cs="Segoe UI"/>
+          <w:color w:val="000000" w:themeColor="text1"/>
+        </w:rPr>
+      </w:pPr>
+      <w:r>
+        <w:rPr>
+          <w:rFonts w:ascii="Segoe UI" w:hAnsi="Segoe UI" w:cs="Segoe UI"/>
+          <w:color w:val="000000" w:themeColor="text1"/>
+        </w:rPr>
+        <w:t xml:space="preserve">Be not his maid since he is </w:t>
+      </w:r>
+      <w:proofErr w:type="gramStart"/>
+      <w:r>
+        <w:rPr>
+          <w:rFonts w:ascii="Segoe UI" w:hAnsi="Segoe UI" w:cs="Segoe UI"/>
+          <w:color w:val="000000" w:themeColor="text1"/>
+        </w:rPr>
+        <w:t>envious;</w:t>
+      </w:r>
+      <w:proofErr w:type="gramEnd"/>
     </w:p>
     <w:p>
       <w:pPr>
@@ -2749,7 +3201,23 @@
           <w:rFonts w:ascii="Segoe UI" w:hAnsi="Segoe UI" w:cs="Segoe UI"/>
           <w:color w:val="000000" w:themeColor="text1"/>
         </w:rPr>
-        <w:t>O that I were a glove upon that hand,</w:t>
+        <w:t xml:space="preserve">O that I </w:t>
+      </w:r>
+      <w:proofErr w:type="gramStart"/>
+      <w:r>
+        <w:rPr>
+          <w:rFonts w:ascii="Segoe UI" w:hAnsi="Segoe UI" w:cs="Segoe UI"/>
+          <w:color w:val="000000" w:themeColor="text1"/>
+        </w:rPr>
+        <w:t>were</w:t>
+      </w:r>
+      <w:proofErr w:type="gramEnd"/>
+      <w:r>
+        <w:rPr>
+          <w:rFonts w:ascii="Segoe UI" w:hAnsi="Segoe UI" w:cs="Segoe UI"/>
+          <w:color w:val="000000" w:themeColor="text1"/>
+        </w:rPr>
+        <w:t xml:space="preserve"> a glove upon that hand,</w:t>
       </w:r>
     </w:p>
     <w:p>
@@ -3440,7 +3908,23 @@
           <w:rFonts w:ascii="Segoe UI" w:hAnsi="Segoe UI" w:cs="Segoe UI"/>
           <w:color w:val="000000" w:themeColor="text1"/>
         </w:rPr>
-        <w:t>talked of giving one himself at Netherfield. Such amiable</w:t>
+        <w:t xml:space="preserve">talked of giving one himself at </w:t>
+      </w:r>
+      <w:proofErr w:type="spellStart"/>
+      <w:r>
+        <w:rPr>
+          <w:rFonts w:ascii="Segoe UI" w:hAnsi="Segoe UI" w:cs="Segoe UI"/>
+          <w:color w:val="000000" w:themeColor="text1"/>
+        </w:rPr>
+        <w:t>Netherfield</w:t>
+      </w:r>
+      <w:proofErr w:type="spellEnd"/>
+      <w:r>
+        <w:rPr>
+          <w:rFonts w:ascii="Segoe UI" w:hAnsi="Segoe UI" w:cs="Segoe UI"/>
+          <w:color w:val="000000" w:themeColor="text1"/>
+        </w:rPr>
+        <w:t>. Such amiable</w:t>
       </w:r>
       <w:r>
         <w:rPr>
@@ -3547,7 +4031,23 @@
           <w:rFonts w:ascii="Segoe UI" w:hAnsi="Segoe UI" w:cs="Segoe UI"/>
           <w:color w:val="000000" w:themeColor="text1"/>
         </w:rPr>
-        <w:t>room, speaking occasionally to one of her own party. Her</w:t>
+        <w:t xml:space="preserve">room, speaking occasionally to one of her own </w:t>
+      </w:r>
+      <w:proofErr w:type="gramStart"/>
+      <w:r>
+        <w:rPr>
+          <w:rFonts w:ascii="Segoe UI" w:hAnsi="Segoe UI" w:cs="Segoe UI"/>
+          <w:color w:val="000000" w:themeColor="text1"/>
+        </w:rPr>
+        <w:t>party</w:t>
+      </w:r>
+      <w:proofErr w:type="gramEnd"/>
+      <w:r>
+        <w:rPr>
+          <w:rFonts w:ascii="Segoe UI" w:hAnsi="Segoe UI" w:cs="Segoe UI"/>
+          <w:color w:val="000000" w:themeColor="text1"/>
+        </w:rPr>
+        <w:t>. Her</w:t>
       </w:r>
       <w:r>
         <w:rPr>
@@ -3603,22 +4103,47 @@
           <w:rFonts w:ascii="Segoe UI" w:hAnsi="Segoe UI" w:cs="Segoe UI"/>
           <w:color w:val="000000" w:themeColor="text1"/>
         </w:rPr>
-        <w:t>whose dislike of her general behaviour was sharpened into</w:t>
-      </w:r>
-    </w:p>
-    <w:p>
-      <w:pPr>
-        <w:rPr>
-          <w:rFonts w:ascii="Segoe UI" w:hAnsi="Segoe UI" w:cs="Segoe UI"/>
-          <w:color w:val="000000" w:themeColor="text1"/>
-        </w:rPr>
-      </w:pPr>
-      <w:r>
-        <w:rPr>
-          <w:rFonts w:ascii="Segoe UI" w:hAnsi="Segoe UI" w:cs="Segoe UI"/>
-          <w:color w:val="000000" w:themeColor="text1"/>
-        </w:rPr>
-        <w:t>particular resentment by her having slighted one of her</w:t>
+        <w:t xml:space="preserve">whose dislike of her general </w:t>
+      </w:r>
+      <w:proofErr w:type="spellStart"/>
+      <w:r>
+        <w:rPr>
+          <w:rFonts w:ascii="Segoe UI" w:hAnsi="Segoe UI" w:cs="Segoe UI"/>
+          <w:color w:val="000000" w:themeColor="text1"/>
+        </w:rPr>
+        <w:t>behaviour</w:t>
+      </w:r>
+      <w:proofErr w:type="spellEnd"/>
+      <w:r>
+        <w:rPr>
+          <w:rFonts w:ascii="Segoe UI" w:hAnsi="Segoe UI" w:cs="Segoe UI"/>
+          <w:color w:val="000000" w:themeColor="text1"/>
+        </w:rPr>
+        <w:t xml:space="preserve"> was sharpened into</w:t>
+      </w:r>
+    </w:p>
+    <w:p>
+      <w:pPr>
+        <w:rPr>
+          <w:rFonts w:ascii="Segoe UI" w:hAnsi="Segoe UI" w:cs="Segoe UI"/>
+          <w:color w:val="000000" w:themeColor="text1"/>
+        </w:rPr>
+      </w:pPr>
+      <w:proofErr w:type="gramStart"/>
+      <w:r>
+        <w:rPr>
+          <w:rFonts w:ascii="Segoe UI" w:hAnsi="Segoe UI" w:cs="Segoe UI"/>
+          <w:color w:val="000000" w:themeColor="text1"/>
+        </w:rPr>
+        <w:t>particular resentment</w:t>
+      </w:r>
+      <w:proofErr w:type="gramEnd"/>
+      <w:r>
+        <w:rPr>
+          <w:rFonts w:ascii="Segoe UI" w:hAnsi="Segoe UI" w:cs="Segoe UI"/>
+          <w:color w:val="000000" w:themeColor="text1"/>
+        </w:rPr>
+        <w:t xml:space="preserve"> by her having slighted one of her</w:t>
       </w:r>
       <w:r>
         <w:rPr>
@@ -3670,7 +4195,23 @@
           <w:rFonts w:ascii="Segoe UI" w:hAnsi="Segoe UI" w:cs="Segoe UI"/>
           <w:color w:val="000000" w:themeColor="text1"/>
         </w:rPr>
-        <w:t>to sit down for two dances; and during part of that time, Miss</w:t>
+        <w:t xml:space="preserve">to sit down for two </w:t>
+      </w:r>
+      <w:proofErr w:type="gramStart"/>
+      <w:r>
+        <w:rPr>
+          <w:rFonts w:ascii="Segoe UI" w:hAnsi="Segoe UI" w:cs="Segoe UI"/>
+          <w:color w:val="000000" w:themeColor="text1"/>
+        </w:rPr>
+        <w:t>dances;</w:t>
+      </w:r>
+      <w:proofErr w:type="gramEnd"/>
+      <w:r>
+        <w:rPr>
+          <w:rFonts w:ascii="Segoe UI" w:hAnsi="Segoe UI" w:cs="Segoe UI"/>
+          <w:color w:val="000000" w:themeColor="text1"/>
+        </w:rPr>
+        <w:t xml:space="preserve"> and during part of that time, Miss</w:t>
       </w:r>
     </w:p>
     <w:p>
@@ -3787,7 +4328,23 @@
           <w:rFonts w:ascii="Segoe UI" w:hAnsi="Segoe UI" w:cs="Segoe UI"/>
           <w:color w:val="000000" w:themeColor="text1"/>
         </w:rPr>
-        <w:t>"I certainly shall not. You know how I detest it, unless I am</w:t>
+        <w:t xml:space="preserve">"I certainly shall not. You know how I detest </w:t>
+      </w:r>
+      <w:proofErr w:type="gramStart"/>
+      <w:r>
+        <w:rPr>
+          <w:rFonts w:ascii="Segoe UI" w:hAnsi="Segoe UI" w:cs="Segoe UI"/>
+          <w:color w:val="000000" w:themeColor="text1"/>
+        </w:rPr>
+        <w:t>it, unless</w:t>
+      </w:r>
+      <w:proofErr w:type="gramEnd"/>
+      <w:r>
+        <w:rPr>
+          <w:rFonts w:ascii="Segoe UI" w:hAnsi="Segoe UI" w:cs="Segoe UI"/>
+          <w:color w:val="000000" w:themeColor="text1"/>
+        </w:rPr>
+        <w:t xml:space="preserve"> I am</w:t>
       </w:r>
       <w:r>
         <w:rPr>
@@ -3902,7 +4459,23 @@
           <w:rFonts w:ascii="Segoe UI" w:hAnsi="Segoe UI" w:cs="Segoe UI"/>
           <w:color w:val="000000" w:themeColor="text1"/>
         </w:rPr>
-        <w:t>"for a kingdom! Upon my honour, I</w:t>
+        <w:t xml:space="preserve">"for a kingdom! Upon my </w:t>
+      </w:r>
+      <w:proofErr w:type="spellStart"/>
+      <w:r>
+        <w:rPr>
+          <w:rFonts w:ascii="Segoe UI" w:hAnsi="Segoe UI" w:cs="Segoe UI"/>
+          <w:color w:val="000000" w:themeColor="text1"/>
+        </w:rPr>
+        <w:t>honour</w:t>
+      </w:r>
+      <w:proofErr w:type="spellEnd"/>
+      <w:r>
+        <w:rPr>
+          <w:rFonts w:ascii="Segoe UI" w:hAnsi="Segoe UI" w:cs="Segoe UI"/>
+          <w:color w:val="000000" w:themeColor="text1"/>
+        </w:rPr>
+        <w:t>, I</w:t>
       </w:r>
       <w:r>
         <w:rPr>
@@ -4021,7 +4594,6 @@
           <w:rFonts w:ascii="Segoe UI" w:hAnsi="Segoe UI" w:cs="Segoe UI"/>
           <w:color w:val="000000" w:themeColor="text1"/>
         </w:rPr>
-        <w:lastRenderedPageBreak/>
         <w:t>"Oh! she is the most beautiful creature I ever beheld! But there</w:t>
       </w:r>
       <w:r>
@@ -4159,7 +4731,23 @@
           <w:rFonts w:ascii="Segoe UI" w:hAnsi="Segoe UI" w:cs="Segoe UI"/>
           <w:color w:val="000000" w:themeColor="text1"/>
         </w:rPr>
-        <w:t>am in no humour at present to give consequence to young ladies</w:t>
+        <w:t xml:space="preserve">am in no </w:t>
+      </w:r>
+      <w:proofErr w:type="spellStart"/>
+      <w:r>
+        <w:rPr>
+          <w:rFonts w:ascii="Segoe UI" w:hAnsi="Segoe UI" w:cs="Segoe UI"/>
+          <w:color w:val="000000" w:themeColor="text1"/>
+        </w:rPr>
+        <w:t>humour</w:t>
+      </w:r>
+      <w:proofErr w:type="spellEnd"/>
+      <w:r>
+        <w:rPr>
+          <w:rFonts w:ascii="Segoe UI" w:hAnsi="Segoe UI" w:cs="Segoe UI"/>
+          <w:color w:val="000000" w:themeColor="text1"/>
+        </w:rPr>
+        <w:t xml:space="preserve"> at present to give consequence to young ladies</w:t>
       </w:r>
       <w:r>
         <w:rPr>
@@ -4403,13 +4991,22 @@
           <w:color w:val="000000" w:themeColor="text1"/>
         </w:rPr>
       </w:pPr>
+      <w:proofErr w:type="gramStart"/>
       <w:r>
         <w:rPr>
           <w:rFonts w:ascii="Segoe UI" w:hAnsi="Segoe UI" w:cs="Segoe UI"/>
           <w:color w:val="000000" w:themeColor="text1"/>
         </w:rPr>
         <w:lastRenderedPageBreak/>
-        <w:t>Of course I did not - I had never heard of her before; but the old lady seemed to regard her existence as a universally understood fact, with which everybody must be acquainted by instinct.</w:t>
+        <w:t>Of course</w:t>
+      </w:r>
+      <w:proofErr w:type="gramEnd"/>
+      <w:r>
+        <w:rPr>
+          <w:rFonts w:ascii="Segoe UI" w:hAnsi="Segoe UI" w:cs="Segoe UI"/>
+          <w:color w:val="000000" w:themeColor="text1"/>
+        </w:rPr>
+        <w:t xml:space="preserve"> I did not - I had never heard of her before; but the old lady seemed to regard her existence as a universally understood fact, with which everybody must be acquainted by instinct.</w:t>
       </w:r>
     </w:p>
     <w:p>
@@ -4455,7 +5052,39 @@
           <w:rFonts w:ascii="Segoe UI" w:hAnsi="Segoe UI" w:cs="Segoe UI"/>
           <w:color w:val="000000" w:themeColor="text1"/>
         </w:rPr>
-        <w:t xml:space="preserve">"To me? Bless you, child; what an idea! To me! I am only the housekeeper the manager. To be sure I am distantly related to the Rochesters by the mother's side, or at least my wife was; she was a clergyman, incumbent of Hay that little village yonder on the hill and that church near the gates was her. The present Miss Rochester's </w:t>
+        <w:t xml:space="preserve">"To me? Bless you, child; what an idea! To me! I am only the housekeeper the manager. To be sure I am distantly related to the </w:t>
+      </w:r>
+      <w:proofErr w:type="spellStart"/>
+      <w:r>
+        <w:rPr>
+          <w:rFonts w:ascii="Segoe UI" w:hAnsi="Segoe UI" w:cs="Segoe UI"/>
+          <w:color w:val="000000" w:themeColor="text1"/>
+        </w:rPr>
+        <w:t>Rochesters</w:t>
+      </w:r>
+      <w:proofErr w:type="spellEnd"/>
+      <w:r>
+        <w:rPr>
+          <w:rFonts w:ascii="Segoe UI" w:hAnsi="Segoe UI" w:cs="Segoe UI"/>
+          <w:color w:val="000000" w:themeColor="text1"/>
+        </w:rPr>
+        <w:t xml:space="preserve"> by the mother's side, or at least my wife </w:t>
+      </w:r>
+      <w:proofErr w:type="gramStart"/>
+      <w:r>
+        <w:rPr>
+          <w:rFonts w:ascii="Segoe UI" w:hAnsi="Segoe UI" w:cs="Segoe UI"/>
+          <w:color w:val="000000" w:themeColor="text1"/>
+        </w:rPr>
+        <w:t>was;</w:t>
+      </w:r>
+      <w:proofErr w:type="gramEnd"/>
+      <w:r>
+        <w:rPr>
+          <w:rFonts w:ascii="Segoe UI" w:hAnsi="Segoe UI" w:cs="Segoe UI"/>
+          <w:color w:val="000000" w:themeColor="text1"/>
+        </w:rPr>
+        <w:t xml:space="preserve"> she was a clergyman, incumbent of Hay that little village yonder on the hill and that church near the gates was her. The present Miss Rochester's </w:t>
       </w:r>
       <w:r>
         <w:rPr>
@@ -4509,7 +5138,23 @@
           <w:rFonts w:ascii="Segoe UI" w:hAnsi="Segoe UI" w:cs="Segoe UI"/>
           <w:color w:val="000000" w:themeColor="text1"/>
         </w:rPr>
-        <w:t xml:space="preserve">"She is Miss Rochester's ward; she commissioned me to find a governess for her. She intended to have her brought up in shire, I believe. Here she comes, with her ‘bonne,' as she calls her nurse." The enigma then was explained: this affable and kind little widow was no great dame; but a dependent like myself. I </w:t>
+        <w:t xml:space="preserve">"She is Miss Rochester's ward; she commissioned me to find a governess for her. She intended to have her brought up in shire, I believe. Here she comes, with her ‘bonne,' as she calls her nurse." The enigma then was explained: this affable and kind little widow was no great dame; but a dependent like </w:t>
+      </w:r>
+      <w:proofErr w:type="gramStart"/>
+      <w:r>
+        <w:rPr>
+          <w:rFonts w:ascii="Segoe UI" w:hAnsi="Segoe UI" w:cs="Segoe UI"/>
+          <w:color w:val="000000" w:themeColor="text1"/>
+        </w:rPr>
+        <w:t>myself</w:t>
+      </w:r>
+      <w:proofErr w:type="gramEnd"/>
+      <w:r>
+        <w:rPr>
+          <w:rFonts w:ascii="Segoe UI" w:hAnsi="Segoe UI" w:cs="Segoe UI"/>
+          <w:color w:val="000000" w:themeColor="text1"/>
+        </w:rPr>
+        <w:t xml:space="preserve">. I </w:t>
       </w:r>
       <w:r>
         <w:rPr>

</xml_diff>